<commit_message>
updated written analysis and added ppt
</commit_message>
<xml_diff>
--- a/Written_Analysis.docx
+++ b/Written_Analysis.docx
@@ -103,6 +103,9 @@
         <w:jc w:val="center"/>
       </w:pPr>
       <w:r>
+        <w:rPr>
+          <w:noProof/>
+        </w:rPr>
         <w:drawing>
           <wp:inline distT="0" distB="0" distL="0" distR="0" wp14:anchorId="241B0B97" wp14:editId="73A42840">
             <wp:extent cx="2183903" cy="1381125"/>
@@ -174,6 +177,9 @@
         <w:jc w:val="center"/>
       </w:pPr>
       <w:r>
+        <w:rPr>
+          <w:noProof/>
+        </w:rPr>
         <w:drawing>
           <wp:inline distT="0" distB="0" distL="0" distR="0" wp14:anchorId="7339AB61" wp14:editId="6E8FA907">
             <wp:extent cx="2181225" cy="1373673"/>
@@ -273,22 +279,31 @@
         <w:t>model</w:t>
       </w:r>
       <w:r>
-        <w:t xml:space="preserve"> that showed a particularly strong correlation was </w:t>
-      </w:r>
-      <w:r>
-        <w:t>the Subaru Legacy</w:t>
+        <w:t xml:space="preserve"> that showed a </w:t>
+      </w:r>
+      <w:r>
+        <w:t>stronger correlation</w:t>
+      </w:r>
+      <w:r>
+        <w:t xml:space="preserve"> was </w:t>
+      </w:r>
+      <w:r>
+        <w:t xml:space="preserve">the Subaru </w:t>
+      </w:r>
+      <w:r>
+        <w:t>Outback</w:t>
       </w:r>
       <w:r>
         <w:t xml:space="preserve">. In that case roughly </w:t>
       </w:r>
       <w:r>
-        <w:t>61</w:t>
+        <w:t>50</w:t>
       </w:r>
       <w:r>
         <w:t xml:space="preserve">% of the price variance could be explained by mileage and </w:t>
       </w:r>
       <w:r>
-        <w:t>75</w:t>
+        <w:t>57</w:t>
       </w:r>
       <w:r>
         <w:t>% by age. Below is a</w:t>
@@ -312,6 +327,9 @@
         <w:jc w:val="center"/>
       </w:pPr>
       <w:r>
+        <w:rPr>
+          <w:noProof/>
+        </w:rPr>
         <w:drawing>
           <wp:inline distT="0" distB="0" distL="0" distR="0" wp14:anchorId="005FEA1B" wp14:editId="33FFF48B">
             <wp:extent cx="5905500" cy="2952750"/>
@@ -420,6 +438,9 @@
         <w:jc w:val="center"/>
       </w:pPr>
       <w:r>
+        <w:rPr>
+          <w:noProof/>
+        </w:rPr>
         <w:drawing>
           <wp:inline distT="0" distB="0" distL="0" distR="0" wp14:anchorId="16382C61" wp14:editId="66245556">
             <wp:extent cx="5524500" cy="3389067"/>
@@ -529,6 +550,9 @@
         <w:jc w:val="center"/>
       </w:pPr>
       <w:r>
+        <w:rPr>
+          <w:noProof/>
+        </w:rPr>
         <w:drawing>
           <wp:inline distT="0" distB="0" distL="0" distR="0" wp14:anchorId="5F0DE676" wp14:editId="1165FE51">
             <wp:extent cx="5991225" cy="3423874"/>
@@ -620,6 +644,9 @@
         <w:jc w:val="center"/>
       </w:pPr>
       <w:r>
+        <w:rPr>
+          <w:noProof/>
+        </w:rPr>
         <w:drawing>
           <wp:inline distT="0" distB="0" distL="0" distR="0" wp14:anchorId="07DE60ED" wp14:editId="7A75895A">
             <wp:extent cx="5762625" cy="3223335"/>
@@ -694,6 +721,9 @@
         <w:jc w:val="center"/>
       </w:pPr>
       <w:r>
+        <w:rPr>
+          <w:noProof/>
+        </w:rPr>
         <w:drawing>
           <wp:inline distT="0" distB="0" distL="0" distR="0" wp14:anchorId="749A614A" wp14:editId="62652222">
             <wp:extent cx="6858000" cy="3887470"/>
@@ -801,49 +831,49 @@
         <w:t>:</w:t>
       </w:r>
       <w:r>
+        <w:t xml:space="preserve"> What specifications of a vehicle appear to have the largest impact on price?</w:t>
+      </w:r>
+    </w:p>
+    <w:p>
+      <w:pPr>
+        <w:spacing w:line="276" w:lineRule="auto"/>
+      </w:pPr>
+      <w:r>
+        <w:rPr>
+          <w:b/>
+          <w:bCs/>
+        </w:rPr>
+        <w:t>A</w:t>
+      </w:r>
+      <w:r>
+        <w:rPr>
+          <w:b/>
+          <w:bCs/>
+        </w:rPr>
+        <w:t>1</w:t>
+      </w:r>
+      <w:r>
+        <w:rPr>
+          <w:b/>
+          <w:bCs/>
+        </w:rPr>
+        <w:t>:</w:t>
+      </w:r>
+      <w:r>
+        <w:rPr>
+          <w:b/>
+          <w:bCs/>
+        </w:rPr>
         <w:t xml:space="preserve"> </w:t>
       </w:r>
       <w:r>
-        <w:t>What specifications of a vehicle appear to have the largest impact on price?</w:t>
-      </w:r>
-    </w:p>
-    <w:p>
-      <w:pPr>
-        <w:spacing w:line="276" w:lineRule="auto"/>
-      </w:pPr>
-      <w:r>
-        <w:rPr>
-          <w:b/>
-          <w:bCs/>
-        </w:rPr>
-        <w:t>A</w:t>
-      </w:r>
-      <w:r>
-        <w:rPr>
-          <w:b/>
-          <w:bCs/>
-        </w:rPr>
-        <w:t>1</w:t>
-      </w:r>
-      <w:r>
-        <w:rPr>
-          <w:b/>
-          <w:bCs/>
-        </w:rPr>
-        <w:t>:</w:t>
-      </w:r>
-      <w:r>
-        <w:rPr>
-          <w:b/>
-          <w:bCs/>
-        </w:rPr>
-        <w:t xml:space="preserve"> </w:t>
-      </w:r>
-      <w:r>
         <w:t xml:space="preserve">While at the highest level there seems to be no explanation of variability </w:t>
       </w:r>
       <w:r>
-        <w:t>due to a car’s mileage or age, as you dive deeper into the make and model of a vehicle type, there is a fairly strong correlation between the two factors and price, with age being slightly higher than mileage</w:t>
+        <w:t>due to a car’s mileage or age, as you dive deeper into the make and model of a vehicle type, there is a fairly strong correlation between the two factors and price</w:t>
+      </w:r>
+      <w:r>
+        <w:t>.</w:t>
       </w:r>
     </w:p>
     <w:p>
@@ -858,10 +888,7 @@
         <w:t>Q2:</w:t>
       </w:r>
       <w:r>
-        <w:t xml:space="preserve"> </w:t>
-      </w:r>
-      <w:r>
-        <w:t>What is the most commonly seen price point for certain vehicles?</w:t>
+        <w:t xml:space="preserve"> What is the most commonly seen price point for certain vehicles?</w:t>
       </w:r>
     </w:p>
     <w:p>
@@ -1466,6 +1493,7 @@
   <w:style w:type="character" w:default="1" w:styleId="DefaultParagraphFont">
     <w:name w:val="Default Paragraph Font"/>
     <w:uiPriority w:val="1"/>
+    <w:semiHidden/>
     <w:unhideWhenUsed/>
   </w:style>
   <w:style w:type="table" w:default="1" w:styleId="TableNormal">

</xml_diff>